<commit_message>
Modify about FootRig. FootRig1.1.1.
</commit_message>
<xml_diff>
--- a/Documents/FootRig_TechSpec.docx
+++ b/Documents/FootRig_TechSpec.docx
@@ -159,7 +159,7 @@
     <w:p>
       <w:pPr>
         <w:rPr>
-          <w:rFonts w:eastAsia="Meiryo UI" w:hint="eastAsia"/>
+          <w:rFonts w:eastAsia="Meiryo UI"/>
         </w:rPr>
       </w:pPr>
       <w:r>
@@ -175,6 +175,37 @@
           <w:rFonts w:eastAsia="Meiryo UI" w:hint="eastAsia"/>
         </w:rPr>
       </w:pPr>
+      <w:r>
+        <w:rPr>
+          <w:rFonts w:eastAsia="Meiryo UI" w:hint="eastAsia"/>
+        </w:rPr>
+        <w:t>2024/10/06 ver1.1.1 モデル高さブレンド率</w:t>
+      </w:r>
+      <w:r>
+        <w:rPr>
+          <w:rFonts w:eastAsia="Meiryo UI" w:hint="eastAsia"/>
+        </w:rPr>
+        <w:t>設定</w:t>
+      </w:r>
+      <w:r>
+        <w:rPr>
+          <w:rFonts w:eastAsia="Meiryo UI" w:hint="eastAsia"/>
+        </w:rPr>
+        <w:t>スライダー</w:t>
+      </w:r>
+      <w:r>
+        <w:rPr>
+          <w:rFonts w:eastAsia="Meiryo UI" w:hint="eastAsia"/>
+        </w:rPr>
+        <w:t>を追加</w:t>
+      </w:r>
+    </w:p>
+    <w:p>
+      <w:pPr>
+        <w:rPr>
+          <w:rFonts w:eastAsia="Meiryo UI"/>
+        </w:rPr>
+      </w:pPr>
     </w:p>
     <w:p>
       <w:pPr>
@@ -199,7 +230,7 @@
     <w:p>
       <w:pPr>
         <w:rPr>
-          <w:rFonts w:eastAsia="Meiryo UI"/>
+          <w:rFonts w:eastAsia="Meiryo UI" w:hint="eastAsia"/>
         </w:rPr>
       </w:pPr>
       <w:proofErr w:type="spellStart"/>
@@ -237,23 +268,16 @@
           <w:rFonts w:eastAsia="Meiryo UI"/>
         </w:rPr>
       </w:pPr>
-    </w:p>
-    <w:p>
-      <w:pPr>
-        <w:rPr>
-          <w:rFonts w:eastAsia="Meiryo UI"/>
-        </w:rPr>
-      </w:pPr>
       <w:r>
         <w:rPr>
           <w:rFonts w:eastAsia="Meiryo UI"/>
           <w:noProof/>
         </w:rPr>
         <w:drawing>
-          <wp:inline distT="0" distB="0" distL="0" distR="0" wp14:anchorId="0401C340" wp14:editId="11F95B9B">
-            <wp:extent cx="3135086" cy="4594432"/>
-            <wp:effectExtent l="0" t="0" r="8255" b="0"/>
-            <wp:docPr id="1358535191" name="図 1"/>
+          <wp:inline distT="0" distB="0" distL="0" distR="0" wp14:anchorId="01ED835C" wp14:editId="1169F8EA">
+            <wp:extent cx="3009900" cy="4497263"/>
+            <wp:effectExtent l="0" t="0" r="0" b="0"/>
+            <wp:docPr id="892214495" name="図 1"/>
             <wp:cNvGraphicFramePr>
               <a:graphicFrameLocks xmlns:a="http://schemas.openxmlformats.org/drawingml/2006/main" noChangeAspect="1"/>
             </wp:cNvGraphicFramePr>
@@ -282,7 +306,7 @@
                   <pic:spPr bwMode="auto">
                     <a:xfrm>
                       <a:off x="0" y="0"/>
-                      <a:ext cx="3153706" cy="4621719"/>
+                      <a:ext cx="3012898" cy="4501742"/>
                     </a:xfrm>
                     <a:prstGeom prst="rect">
                       <a:avLst/>
@@ -766,7 +790,7 @@
     <w:p>
       <w:pPr>
         <w:rPr>
-          <w:rFonts w:eastAsia="Meiryo UI" w:hint="eastAsia"/>
+          <w:rFonts w:eastAsia="Meiryo UI"/>
         </w:rPr>
       </w:pPr>
       <w:r>
@@ -968,7 +992,7 @@
     <w:p>
       <w:pPr>
         <w:rPr>
-          <w:rFonts w:eastAsia="Meiryo UI" w:hint="eastAsia"/>
+          <w:rFonts w:eastAsia="Meiryo UI"/>
         </w:rPr>
       </w:pPr>
       <w:r>
@@ -1029,7 +1053,7 @@
     <w:p>
       <w:pPr>
         <w:rPr>
-          <w:rFonts w:eastAsia="Meiryo UI" w:hint="eastAsia"/>
+          <w:rFonts w:eastAsia="Meiryo UI"/>
         </w:rPr>
       </w:pPr>
       <w:r>
@@ -1123,43 +1147,13 @@
         <w:rPr>
           <w:rFonts w:eastAsia="Meiryo UI" w:hint="eastAsia"/>
         </w:rPr>
-        <w:t xml:space="preserve">　　h</w:t>
-      </w:r>
-      <w:r>
-        <w:rPr>
-          <w:rFonts w:eastAsia="Meiryo UI" w:hint="eastAsia"/>
-        </w:rPr>
-        <w:t>ipsの高さと</w:t>
-      </w:r>
-      <w:r>
-        <w:rPr>
-          <w:rFonts w:eastAsia="Meiryo UI" w:hint="eastAsia"/>
-        </w:rPr>
-        <w:t>低い</w:t>
-      </w:r>
-      <w:r>
-        <w:rPr>
-          <w:rFonts w:eastAsia="Meiryo UI" w:hint="eastAsia"/>
-        </w:rPr>
-        <w:t>方の地面高さの差が閾値より小さくなるようにモデルワールドを設定(処理</w:t>
-      </w:r>
-      <w:r>
-        <w:rPr>
-          <w:rFonts w:eastAsia="Meiryo UI" w:hint="eastAsia"/>
-        </w:rPr>
-        <w:t>2 1.1.0</w:t>
-      </w:r>
-      <w:r>
-        <w:rPr>
-          <w:rFonts w:eastAsia="Meiryo UI" w:hint="eastAsia"/>
-        </w:rPr>
-        <w:t>)</w:t>
+        <w:t xml:space="preserve">　　hipsの高さと低い方の地面高さの差が閾値より小さくなるようにモデルワールドを設定(処理2 1.1.0)</w:t>
       </w:r>
     </w:p>
     <w:p>
       <w:pPr>
         <w:rPr>
-          <w:rFonts w:eastAsia="Meiryo UI" w:hint="eastAsia"/>
+          <w:rFonts w:eastAsia="Meiryo UI"/>
         </w:rPr>
       </w:pPr>
       <w:r>
@@ -2054,6 +2048,20 @@
     <w:p>
       <w:pPr>
         <w:rPr>
+          <w:rFonts w:eastAsia="Meiryo UI" w:hint="eastAsia"/>
+        </w:rPr>
+      </w:pPr>
+      <w:r>
+        <w:rPr>
+          <w:rFonts w:eastAsia="Meiryo UI" w:hint="eastAsia"/>
+        </w:rPr>
+        <w:lastRenderedPageBreak/>
+        <w:t>ver1.1.1</w:t>
+      </w:r>
+    </w:p>
+    <w:p>
+      <w:pPr>
+        <w:rPr>
           <w:rFonts w:eastAsia="Meiryo UI"/>
         </w:rPr>
       </w:pPr>
@@ -2061,7 +2069,187 @@
         <w:rPr>
           <w:rFonts w:eastAsia="Meiryo UI" w:hint="eastAsia"/>
         </w:rPr>
-        <w:lastRenderedPageBreak/>
+        <w:t>階段を歩く動画で足が階段にめり込んでいた症状に対して改善策</w:t>
+      </w:r>
+    </w:p>
+    <w:p>
+      <w:pPr>
+        <w:rPr>
+          <w:rFonts w:eastAsia="Meiryo UI"/>
+        </w:rPr>
+      </w:pPr>
+      <w:proofErr w:type="spellStart"/>
+      <w:r>
+        <w:rPr>
+          <w:rFonts w:eastAsia="Meiryo UI"/>
+        </w:rPr>
+        <w:t>FootRig</w:t>
+      </w:r>
+      <w:proofErr w:type="spellEnd"/>
+      <w:r>
+        <w:rPr>
+          <w:rFonts w:eastAsia="Meiryo UI"/>
+        </w:rPr>
+        <w:t>メニューのGUIに</w:t>
+      </w:r>
+      <w:proofErr w:type="spellStart"/>
+      <w:r>
+        <w:rPr>
+          <w:rFonts w:eastAsia="Meiryo UI"/>
+        </w:rPr>
+        <w:t>BlendRate</w:t>
+      </w:r>
+      <w:proofErr w:type="spellEnd"/>
+      <w:r>
+        <w:rPr>
+          <w:rFonts w:eastAsia="Meiryo UI"/>
+        </w:rPr>
+        <w:t xml:space="preserve"> of </w:t>
+      </w:r>
+      <w:proofErr w:type="spellStart"/>
+      <w:r>
+        <w:rPr>
+          <w:rFonts w:eastAsia="Meiryo UI"/>
+        </w:rPr>
+        <w:t>ModelWM</w:t>
+      </w:r>
+      <w:proofErr w:type="spellEnd"/>
+      <w:r>
+        <w:rPr>
+          <w:rFonts w:eastAsia="Meiryo UI"/>
+        </w:rPr>
+        <w:t>スライダーを追加</w:t>
+      </w:r>
+    </w:p>
+    <w:p>
+      <w:pPr>
+        <w:rPr>
+          <w:rFonts w:eastAsia="Meiryo UI"/>
+        </w:rPr>
+      </w:pPr>
+      <w:r>
+        <w:rPr>
+          <w:rFonts w:eastAsia="Meiryo UI" w:hint="eastAsia"/>
+        </w:rPr>
+        <w:t>モデルの高さを１回前のモデルの高さとブレンドする際のブレンド率を設定可能に</w:t>
+      </w:r>
+      <w:r>
+        <w:rPr>
+          <w:rFonts w:eastAsia="Meiryo UI"/>
+        </w:rPr>
+        <w:t>.</w:t>
+      </w:r>
+    </w:p>
+    <w:p>
+      <w:pPr>
+        <w:rPr>
+          <w:rFonts w:eastAsia="Meiryo UI"/>
+        </w:rPr>
+      </w:pPr>
+      <w:r>
+        <w:rPr>
+          <w:rFonts w:eastAsia="Meiryo UI" w:hint="eastAsia"/>
+        </w:rPr>
+        <w:t>足がめり込んでいた直接の原因はモデルの高さのブレンドにあった</w:t>
+      </w:r>
+    </w:p>
+    <w:p>
+      <w:pPr>
+        <w:rPr>
+          <w:rFonts w:eastAsia="Meiryo UI"/>
+        </w:rPr>
+      </w:pPr>
+      <w:r>
+        <w:rPr>
+          <w:rFonts w:eastAsia="Meiryo UI" w:hint="eastAsia"/>
+        </w:rPr>
+        <w:t>なぜブレンドが必要かという根本的原因としては、地面に隙間があってそこに落ちてがくがくすることがあったっため</w:t>
+      </w:r>
+    </w:p>
+    <w:p>
+      <w:pPr>
+        <w:rPr>
+          <w:rFonts w:eastAsia="Meiryo UI"/>
+        </w:rPr>
+      </w:pPr>
+      <w:r>
+        <w:rPr>
+          <w:rFonts w:eastAsia="Meiryo UI" w:hint="eastAsia"/>
+        </w:rPr>
+        <w:t>今後は、</w:t>
+      </w:r>
+      <w:proofErr w:type="spellStart"/>
+      <w:r>
+        <w:rPr>
+          <w:rFonts w:eastAsia="Meiryo UI"/>
+        </w:rPr>
+        <w:t>FootRig</w:t>
+      </w:r>
+      <w:proofErr w:type="spellEnd"/>
+      <w:r>
+        <w:rPr>
+          <w:rFonts w:eastAsia="Meiryo UI"/>
+        </w:rPr>
+        <w:t>の当たり判定用地面として隙間が空いていないデータを用意し、高さのブレンド率は通常0.0にする</w:t>
+      </w:r>
+    </w:p>
+    <w:p>
+      <w:pPr>
+        <w:rPr>
+          <w:rFonts w:eastAsia="Meiryo UI"/>
+        </w:rPr>
+      </w:pPr>
+    </w:p>
+    <w:p>
+      <w:pPr>
+        <w:rPr>
+          <w:rFonts w:eastAsia="Meiryo UI"/>
+        </w:rPr>
+      </w:pPr>
+    </w:p>
+    <w:p>
+      <w:pPr>
+        <w:rPr>
+          <w:rFonts w:eastAsia="Meiryo UI"/>
+        </w:rPr>
+      </w:pPr>
+      <w:r>
+        <w:rPr>
+          <w:rFonts w:eastAsia="Meiryo UI" w:hint="eastAsia"/>
+        </w:rPr>
+        <w:t>次ページへ続く</w:t>
+      </w:r>
+    </w:p>
+    <w:p>
+      <w:pPr>
+        <w:rPr>
+          <w:rFonts w:eastAsia="Meiryo UI"/>
+        </w:rPr>
+      </w:pPr>
+      <w:r>
+        <w:rPr>
+          <w:rFonts w:eastAsia="Meiryo UI"/>
+        </w:rPr>
+        <w:br w:type="page"/>
+      </w:r>
+    </w:p>
+    <w:p>
+      <w:pPr>
+        <w:rPr>
+          <w:rFonts w:eastAsia="Meiryo UI" w:hint="eastAsia"/>
+        </w:rPr>
+      </w:pPr>
+    </w:p>
+    <w:p>
+      <w:pPr>
+        <w:rPr>
+          <w:rFonts w:eastAsia="Meiryo UI"/>
+        </w:rPr>
+      </w:pPr>
+      <w:r>
+        <w:rPr>
+          <w:rFonts w:eastAsia="Meiryo UI" w:hint="eastAsia"/>
+        </w:rPr>
         <w:t>使用上のヒント</w:t>
       </w:r>
     </w:p>
@@ -2671,7 +2859,7 @@
     <w:p>
       <w:pPr>
         <w:rPr>
-          <w:rFonts w:eastAsia="Meiryo UI" w:hint="eastAsia"/>
+          <w:rFonts w:eastAsia="Meiryo UI"/>
         </w:rPr>
       </w:pPr>
       <w:r>
@@ -2715,7 +2903,7 @@
     <w:p>
       <w:pPr>
         <w:rPr>
-          <w:rFonts w:eastAsia="Meiryo UI" w:hint="eastAsia"/>
+          <w:rFonts w:eastAsia="Meiryo UI"/>
         </w:rPr>
       </w:pPr>
     </w:p>
@@ -29749,6 +29937,146 @@
 </file>
 
 <file path=customXml/item1.xml><?xml version="1.0" encoding="utf-8"?>
+<b:Sources xmlns:b="http://schemas.openxmlformats.org/officeDocument/2006/bibliography" xmlns="http://schemas.openxmlformats.org/officeDocument/2006/bibliography" SelectedStyle="\APASixthEditionOfficeOnline.xsl" StyleName="APA" Version="6"/>
+</file>
+
+<file path=customXml/item2.xml><?xml version="1.0" encoding="utf-8"?>
+<p:properties xmlns:p="http://schemas.microsoft.com/office/2006/metadata/properties" xmlns:xsi="http://www.w3.org/2001/XMLSchema-instance" xmlns:pc="http://schemas.microsoft.com/office/infopath/2007/PartnerControls">
+  <documentManagement>
+    <LocLastLocAttemptVersionTypeLookup xmlns="4873beb7-5857-4685-be1f-d57550cc96cc" xsi:nil="true"/>
+    <MarketSpecific xmlns="4873beb7-5857-4685-be1f-d57550cc96cc">false</MarketSpecific>
+    <ApprovalStatus xmlns="4873beb7-5857-4685-be1f-d57550cc96cc">InProgress</ApprovalStatus>
+    <LocComments xmlns="4873beb7-5857-4685-be1f-d57550cc96cc" xsi:nil="true"/>
+    <DirectSourceMarket xmlns="4873beb7-5857-4685-be1f-d57550cc96cc" xsi:nil="true"/>
+    <LocPublishedLinkedAssetsLookup xmlns="4873beb7-5857-4685-be1f-d57550cc96cc" xsi:nil="true"/>
+    <ThumbnailAssetId xmlns="4873beb7-5857-4685-be1f-d57550cc96cc" xsi:nil="true"/>
+    <PrimaryImageGen xmlns="4873beb7-5857-4685-be1f-d57550cc96cc">true</PrimaryImageGen>
+    <LegacyData xmlns="4873beb7-5857-4685-be1f-d57550cc96cc" xsi:nil="true"/>
+    <LocNewPublishedVersionLookup xmlns="4873beb7-5857-4685-be1f-d57550cc96cc" xsi:nil="true"/>
+    <NumericId xmlns="4873beb7-5857-4685-be1f-d57550cc96cc">102787001</NumericId>
+    <TPFriendlyName xmlns="4873beb7-5857-4685-be1f-d57550cc96cc" xsi:nil="true"/>
+    <LocOverallPublishStatusLookup xmlns="4873beb7-5857-4685-be1f-d57550cc96cc" xsi:nil="true"/>
+    <LocRecommendedHandoff xmlns="4873beb7-5857-4685-be1f-d57550cc96cc" xsi:nil="true"/>
+    <BlockPublish xmlns="4873beb7-5857-4685-be1f-d57550cc96cc">false</BlockPublish>
+    <BusinessGroup xmlns="4873beb7-5857-4685-be1f-d57550cc96cc" xsi:nil="true"/>
+    <OpenTemplate xmlns="4873beb7-5857-4685-be1f-d57550cc96cc">true</OpenTemplate>
+    <SourceTitle xmlns="4873beb7-5857-4685-be1f-d57550cc96cc" xsi:nil="true"/>
+    <LocOverallLocStatusLookup xmlns="4873beb7-5857-4685-be1f-d57550cc96cc" xsi:nil="true"/>
+    <APEditor xmlns="4873beb7-5857-4685-be1f-d57550cc96cc">
+      <UserInfo>
+        <DisplayName/>
+        <AccountId xsi:nil="true"/>
+        <AccountType/>
+      </UserInfo>
+    </APEditor>
+    <UALocComments xmlns="4873beb7-5857-4685-be1f-d57550cc96cc" xsi:nil="true"/>
+    <IntlLangReviewDate xmlns="4873beb7-5857-4685-be1f-d57550cc96cc" xsi:nil="true"/>
+    <PublishStatusLookup xmlns="4873beb7-5857-4685-be1f-d57550cc96cc">
+      <Value>1343188</Value>
+    </PublishStatusLookup>
+    <ParentAssetId xmlns="4873beb7-5857-4685-be1f-d57550cc96cc" xsi:nil="true"/>
+    <FeatureTagsTaxHTField0 xmlns="4873beb7-5857-4685-be1f-d57550cc96cc">
+      <Terms xmlns="http://schemas.microsoft.com/office/infopath/2007/PartnerControls"/>
+    </FeatureTagsTaxHTField0>
+    <MachineTranslated xmlns="4873beb7-5857-4685-be1f-d57550cc96cc">false</MachineTranslated>
+    <Providers xmlns="4873beb7-5857-4685-be1f-d57550cc96cc" xsi:nil="true"/>
+    <OriginalSourceMarket xmlns="4873beb7-5857-4685-be1f-d57550cc96cc" xsi:nil="true"/>
+    <APDescription xmlns="4873beb7-5857-4685-be1f-d57550cc96cc" xsi:nil="true"/>
+    <ContentItem xmlns="4873beb7-5857-4685-be1f-d57550cc96cc" xsi:nil="true"/>
+    <ClipArtFilename xmlns="4873beb7-5857-4685-be1f-d57550cc96cc" xsi:nil="true"/>
+    <TPInstallLocation xmlns="4873beb7-5857-4685-be1f-d57550cc96cc" xsi:nil="true"/>
+    <TimesCloned xmlns="4873beb7-5857-4685-be1f-d57550cc96cc" xsi:nil="true"/>
+    <PublishTargets xmlns="4873beb7-5857-4685-be1f-d57550cc96cc">OfficeOnlineVNext</PublishTargets>
+    <AcquiredFrom xmlns="4873beb7-5857-4685-be1f-d57550cc96cc">Internal MS</AcquiredFrom>
+    <AssetStart xmlns="4873beb7-5857-4685-be1f-d57550cc96cc">2011-11-23T17:29:00+00:00</AssetStart>
+    <FriendlyTitle xmlns="4873beb7-5857-4685-be1f-d57550cc96cc" xsi:nil="true"/>
+    <Provider xmlns="4873beb7-5857-4685-be1f-d57550cc96cc" xsi:nil="true"/>
+    <LastHandOff xmlns="4873beb7-5857-4685-be1f-d57550cc96cc" xsi:nil="true"/>
+    <TPClientViewer xmlns="4873beb7-5857-4685-be1f-d57550cc96cc" xsi:nil="true"/>
+    <TemplateStatus xmlns="4873beb7-5857-4685-be1f-d57550cc96cc">Complete</TemplateStatus>
+    <Downloads xmlns="4873beb7-5857-4685-be1f-d57550cc96cc">0</Downloads>
+    <OOCacheId xmlns="4873beb7-5857-4685-be1f-d57550cc96cc" xsi:nil="true"/>
+    <IsDeleted xmlns="4873beb7-5857-4685-be1f-d57550cc96cc">false</IsDeleted>
+    <LocPublishedDependentAssetsLookup xmlns="4873beb7-5857-4685-be1f-d57550cc96cc" xsi:nil="true"/>
+    <AssetExpire xmlns="4873beb7-5857-4685-be1f-d57550cc96cc">2029-05-12T07:00:00+00:00</AssetExpire>
+    <CSXSubmissionMarket xmlns="4873beb7-5857-4685-be1f-d57550cc96cc" xsi:nil="true"/>
+    <DSATActionTaken xmlns="4873beb7-5857-4685-be1f-d57550cc96cc" xsi:nil="true"/>
+    <SubmitterId xmlns="4873beb7-5857-4685-be1f-d57550cc96cc" xsi:nil="true"/>
+    <EditorialTags xmlns="4873beb7-5857-4685-be1f-d57550cc96cc" xsi:nil="true"/>
+    <TPExecutable xmlns="4873beb7-5857-4685-be1f-d57550cc96cc" xsi:nil="true"/>
+    <CSXSubmissionDate xmlns="4873beb7-5857-4685-be1f-d57550cc96cc" xsi:nil="true"/>
+    <CSXUpdate xmlns="4873beb7-5857-4685-be1f-d57550cc96cc">false</CSXUpdate>
+    <AssetType xmlns="4873beb7-5857-4685-be1f-d57550cc96cc">TP</AssetType>
+    <ApprovalLog xmlns="4873beb7-5857-4685-be1f-d57550cc96cc" xsi:nil="true"/>
+    <BugNumber xmlns="4873beb7-5857-4685-be1f-d57550cc96cc" xsi:nil="true"/>
+    <OriginAsset xmlns="4873beb7-5857-4685-be1f-d57550cc96cc" xsi:nil="true"/>
+    <TPComponent xmlns="4873beb7-5857-4685-be1f-d57550cc96cc" xsi:nil="true"/>
+    <Milestone xmlns="4873beb7-5857-4685-be1f-d57550cc96cc" xsi:nil="true"/>
+    <RecommendationsModifier xmlns="4873beb7-5857-4685-be1f-d57550cc96cc" xsi:nil="true"/>
+    <AssetId xmlns="4873beb7-5857-4685-be1f-d57550cc96cc">TP102787001</AssetId>
+    <PolicheckWords xmlns="4873beb7-5857-4685-be1f-d57550cc96cc" xsi:nil="true"/>
+    <TPLaunchHelpLink xmlns="4873beb7-5857-4685-be1f-d57550cc96cc" xsi:nil="true"/>
+    <IntlLocPriority xmlns="4873beb7-5857-4685-be1f-d57550cc96cc" xsi:nil="true"/>
+    <TPApplication xmlns="4873beb7-5857-4685-be1f-d57550cc96cc" xsi:nil="true"/>
+    <IntlLangReviewer xmlns="4873beb7-5857-4685-be1f-d57550cc96cc" xsi:nil="true"/>
+    <HandoffToMSDN xmlns="4873beb7-5857-4685-be1f-d57550cc96cc" xsi:nil="true"/>
+    <PlannedPubDate xmlns="4873beb7-5857-4685-be1f-d57550cc96cc" xsi:nil="true"/>
+    <CrawlForDependencies xmlns="4873beb7-5857-4685-be1f-d57550cc96cc">false</CrawlForDependencies>
+    <LocLastLocAttemptVersionLookup xmlns="4873beb7-5857-4685-be1f-d57550cc96cc">693888</LocLastLocAttemptVersionLookup>
+    <LocProcessedForHandoffsLookup xmlns="4873beb7-5857-4685-be1f-d57550cc96cc" xsi:nil="true"/>
+    <TrustLevel xmlns="4873beb7-5857-4685-be1f-d57550cc96cc">1 Microsoft Managed Content</TrustLevel>
+    <CampaignTagsTaxHTField0 xmlns="4873beb7-5857-4685-be1f-d57550cc96cc">
+      <Terms xmlns="http://schemas.microsoft.com/office/infopath/2007/PartnerControls"/>
+    </CampaignTagsTaxHTField0>
+    <TPNamespace xmlns="4873beb7-5857-4685-be1f-d57550cc96cc" xsi:nil="true"/>
+    <LocOverallPreviewStatusLookup xmlns="4873beb7-5857-4685-be1f-d57550cc96cc" xsi:nil="true"/>
+    <TaxCatchAll xmlns="4873beb7-5857-4685-be1f-d57550cc96cc"/>
+    <IsSearchable xmlns="4873beb7-5857-4685-be1f-d57550cc96cc">false</IsSearchable>
+    <TemplateTemplateType xmlns="4873beb7-5857-4685-be1f-d57550cc96cc">Word Document Template</TemplateTemplateType>
+    <Markets xmlns="4873beb7-5857-4685-be1f-d57550cc96cc"/>
+    <IntlLangReview xmlns="4873beb7-5857-4685-be1f-d57550cc96cc" xsi:nil="true"/>
+    <UAProjectedTotalWords xmlns="4873beb7-5857-4685-be1f-d57550cc96cc" xsi:nil="true"/>
+    <OutputCachingOn xmlns="4873beb7-5857-4685-be1f-d57550cc96cc">false</OutputCachingOn>
+    <AverageRating xmlns="4873beb7-5857-4685-be1f-d57550cc96cc" xsi:nil="true"/>
+    <LocMarketGroupTiers2 xmlns="4873beb7-5857-4685-be1f-d57550cc96cc" xsi:nil="true"/>
+    <APAuthor xmlns="4873beb7-5857-4685-be1f-d57550cc96cc">
+      <UserInfo>
+        <DisplayName>REDMOND\v-namall</DisplayName>
+        <AccountId>978</AccountId>
+        <AccountType/>
+      </UserInfo>
+    </APAuthor>
+    <TPCommandLine xmlns="4873beb7-5857-4685-be1f-d57550cc96cc" xsi:nil="true"/>
+    <LocManualTestRequired xmlns="4873beb7-5857-4685-be1f-d57550cc96cc">false</LocManualTestRequired>
+    <TPAppVersion xmlns="4873beb7-5857-4685-be1f-d57550cc96cc" xsi:nil="true"/>
+    <EditorialStatus xmlns="4873beb7-5857-4685-be1f-d57550cc96cc">Complete</EditorialStatus>
+    <LocProcessedForMarketsLookup xmlns="4873beb7-5857-4685-be1f-d57550cc96cc" xsi:nil="true"/>
+    <LastModifiedDateTime xmlns="4873beb7-5857-4685-be1f-d57550cc96cc" xsi:nil="true"/>
+    <TPLaunchHelpLinkType xmlns="4873beb7-5857-4685-be1f-d57550cc96cc">Template</TPLaunchHelpLinkType>
+    <ScenarioTagsTaxHTField0 xmlns="4873beb7-5857-4685-be1f-d57550cc96cc">
+      <Terms xmlns="http://schemas.microsoft.com/office/infopath/2007/PartnerControls"/>
+    </ScenarioTagsTaxHTField0>
+    <OriginalRelease xmlns="4873beb7-5857-4685-be1f-d57550cc96cc">14</OriginalRelease>
+    <LocalizationTagsTaxHTField0 xmlns="4873beb7-5857-4685-be1f-d57550cc96cc">
+      <Terms xmlns="http://schemas.microsoft.com/office/infopath/2007/PartnerControls"/>
+    </LocalizationTagsTaxHTField0>
+    <Manager xmlns="4873beb7-5857-4685-be1f-d57550cc96cc" xsi:nil="true"/>
+    <UALocRecommendation xmlns="4873beb7-5857-4685-be1f-d57550cc96cc">Localize</UALocRecommendation>
+    <LocOverallHandbackStatusLookup xmlns="4873beb7-5857-4685-be1f-d57550cc96cc" xsi:nil="true"/>
+    <ArtSampleDocs xmlns="4873beb7-5857-4685-be1f-d57550cc96cc" xsi:nil="true"/>
+    <UACurrentWords xmlns="4873beb7-5857-4685-be1f-d57550cc96cc" xsi:nil="true"/>
+    <ShowIn xmlns="4873beb7-5857-4685-be1f-d57550cc96cc">Show everywhere</ShowIn>
+    <CSXHash xmlns="4873beb7-5857-4685-be1f-d57550cc96cc" xsi:nil="true"/>
+    <VoteCount xmlns="4873beb7-5857-4685-be1f-d57550cc96cc" xsi:nil="true"/>
+    <InternalTagsTaxHTField0 xmlns="4873beb7-5857-4685-be1f-d57550cc96cc">
+      <Terms xmlns="http://schemas.microsoft.com/office/infopath/2007/PartnerControls"/>
+    </InternalTagsTaxHTField0>
+    <UANotes xmlns="4873beb7-5857-4685-be1f-d57550cc96cc" xsi:nil="true"/>
+  </documentManagement>
+</p:properties>
+</file>
+
+<file path=customXml/item3.xml><?xml version="1.0" encoding="utf-8"?>
 <ct:contentTypeSchema xmlns:ct="http://schemas.microsoft.com/office/2006/metadata/contentType" xmlns:ma="http://schemas.microsoft.com/office/2006/metadata/properties/metaAttributes" ct:_="" ma:_="" ma:contentTypeName="TemplateFile" ma:contentTypeID="0x0101006EDDDB5EE6D98C44930B742096920B300400F5B6D36B3EF94B4E9A635CDF2A18F5B8" ma:contentTypeVersion="72" ma:contentTypeDescription="Create a new document." ma:contentTypeScope="" ma:versionID="a23e56308344d904b51738559c3d67c9">
   <xsd:schema xmlns:xsd="http://www.w3.org/2001/XMLSchema" xmlns:xs="http://www.w3.org/2001/XMLSchema" xmlns:p="http://schemas.microsoft.com/office/2006/metadata/properties" xmlns:ns2="4873beb7-5857-4685-be1f-d57550cc96cc" targetNamespace="http://schemas.microsoft.com/office/2006/metadata/properties" ma:root="true" ma:fieldsID="cd0908cc4600e77bf5da051303e00c8d" ns2:_="">
     <xsd:import namespace="4873beb7-5857-4685-be1f-d57550cc96cc"/>
@@ -30788,147 +31116,25 @@
 </ct:contentTypeSchema>
 </file>
 
-<file path=customXml/item2.xml><?xml version="1.0" encoding="utf-8"?>
-<p:properties xmlns:p="http://schemas.microsoft.com/office/2006/metadata/properties" xmlns:xsi="http://www.w3.org/2001/XMLSchema-instance" xmlns:pc="http://schemas.microsoft.com/office/infopath/2007/PartnerControls">
-  <documentManagement>
-    <LocLastLocAttemptVersionTypeLookup xmlns="4873beb7-5857-4685-be1f-d57550cc96cc" xsi:nil="true"/>
-    <MarketSpecific xmlns="4873beb7-5857-4685-be1f-d57550cc96cc">false</MarketSpecific>
-    <ApprovalStatus xmlns="4873beb7-5857-4685-be1f-d57550cc96cc">InProgress</ApprovalStatus>
-    <LocComments xmlns="4873beb7-5857-4685-be1f-d57550cc96cc" xsi:nil="true"/>
-    <DirectSourceMarket xmlns="4873beb7-5857-4685-be1f-d57550cc96cc" xsi:nil="true"/>
-    <LocPublishedLinkedAssetsLookup xmlns="4873beb7-5857-4685-be1f-d57550cc96cc" xsi:nil="true"/>
-    <ThumbnailAssetId xmlns="4873beb7-5857-4685-be1f-d57550cc96cc" xsi:nil="true"/>
-    <PrimaryImageGen xmlns="4873beb7-5857-4685-be1f-d57550cc96cc">true</PrimaryImageGen>
-    <LegacyData xmlns="4873beb7-5857-4685-be1f-d57550cc96cc" xsi:nil="true"/>
-    <LocNewPublishedVersionLookup xmlns="4873beb7-5857-4685-be1f-d57550cc96cc" xsi:nil="true"/>
-    <NumericId xmlns="4873beb7-5857-4685-be1f-d57550cc96cc">102787001</NumericId>
-    <TPFriendlyName xmlns="4873beb7-5857-4685-be1f-d57550cc96cc" xsi:nil="true"/>
-    <LocOverallPublishStatusLookup xmlns="4873beb7-5857-4685-be1f-d57550cc96cc" xsi:nil="true"/>
-    <LocRecommendedHandoff xmlns="4873beb7-5857-4685-be1f-d57550cc96cc" xsi:nil="true"/>
-    <BlockPublish xmlns="4873beb7-5857-4685-be1f-d57550cc96cc">false</BlockPublish>
-    <BusinessGroup xmlns="4873beb7-5857-4685-be1f-d57550cc96cc" xsi:nil="true"/>
-    <OpenTemplate xmlns="4873beb7-5857-4685-be1f-d57550cc96cc">true</OpenTemplate>
-    <SourceTitle xmlns="4873beb7-5857-4685-be1f-d57550cc96cc" xsi:nil="true"/>
-    <LocOverallLocStatusLookup xmlns="4873beb7-5857-4685-be1f-d57550cc96cc" xsi:nil="true"/>
-    <APEditor xmlns="4873beb7-5857-4685-be1f-d57550cc96cc">
-      <UserInfo>
-        <DisplayName/>
-        <AccountId xsi:nil="true"/>
-        <AccountType/>
-      </UserInfo>
-    </APEditor>
-    <UALocComments xmlns="4873beb7-5857-4685-be1f-d57550cc96cc" xsi:nil="true"/>
-    <IntlLangReviewDate xmlns="4873beb7-5857-4685-be1f-d57550cc96cc" xsi:nil="true"/>
-    <PublishStatusLookup xmlns="4873beb7-5857-4685-be1f-d57550cc96cc">
-      <Value>1343188</Value>
-    </PublishStatusLookup>
-    <ParentAssetId xmlns="4873beb7-5857-4685-be1f-d57550cc96cc" xsi:nil="true"/>
-    <FeatureTagsTaxHTField0 xmlns="4873beb7-5857-4685-be1f-d57550cc96cc">
-      <Terms xmlns="http://schemas.microsoft.com/office/infopath/2007/PartnerControls"/>
-    </FeatureTagsTaxHTField0>
-    <MachineTranslated xmlns="4873beb7-5857-4685-be1f-d57550cc96cc">false</MachineTranslated>
-    <Providers xmlns="4873beb7-5857-4685-be1f-d57550cc96cc" xsi:nil="true"/>
-    <OriginalSourceMarket xmlns="4873beb7-5857-4685-be1f-d57550cc96cc" xsi:nil="true"/>
-    <APDescription xmlns="4873beb7-5857-4685-be1f-d57550cc96cc" xsi:nil="true"/>
-    <ContentItem xmlns="4873beb7-5857-4685-be1f-d57550cc96cc" xsi:nil="true"/>
-    <ClipArtFilename xmlns="4873beb7-5857-4685-be1f-d57550cc96cc" xsi:nil="true"/>
-    <TPInstallLocation xmlns="4873beb7-5857-4685-be1f-d57550cc96cc" xsi:nil="true"/>
-    <TimesCloned xmlns="4873beb7-5857-4685-be1f-d57550cc96cc" xsi:nil="true"/>
-    <PublishTargets xmlns="4873beb7-5857-4685-be1f-d57550cc96cc">OfficeOnlineVNext</PublishTargets>
-    <AcquiredFrom xmlns="4873beb7-5857-4685-be1f-d57550cc96cc">Internal MS</AcquiredFrom>
-    <AssetStart xmlns="4873beb7-5857-4685-be1f-d57550cc96cc">2011-11-23T17:29:00+00:00</AssetStart>
-    <FriendlyTitle xmlns="4873beb7-5857-4685-be1f-d57550cc96cc" xsi:nil="true"/>
-    <Provider xmlns="4873beb7-5857-4685-be1f-d57550cc96cc" xsi:nil="true"/>
-    <LastHandOff xmlns="4873beb7-5857-4685-be1f-d57550cc96cc" xsi:nil="true"/>
-    <TPClientViewer xmlns="4873beb7-5857-4685-be1f-d57550cc96cc" xsi:nil="true"/>
-    <TemplateStatus xmlns="4873beb7-5857-4685-be1f-d57550cc96cc">Complete</TemplateStatus>
-    <Downloads xmlns="4873beb7-5857-4685-be1f-d57550cc96cc">0</Downloads>
-    <OOCacheId xmlns="4873beb7-5857-4685-be1f-d57550cc96cc" xsi:nil="true"/>
-    <IsDeleted xmlns="4873beb7-5857-4685-be1f-d57550cc96cc">false</IsDeleted>
-    <LocPublishedDependentAssetsLookup xmlns="4873beb7-5857-4685-be1f-d57550cc96cc" xsi:nil="true"/>
-    <AssetExpire xmlns="4873beb7-5857-4685-be1f-d57550cc96cc">2029-05-12T07:00:00+00:00</AssetExpire>
-    <CSXSubmissionMarket xmlns="4873beb7-5857-4685-be1f-d57550cc96cc" xsi:nil="true"/>
-    <DSATActionTaken xmlns="4873beb7-5857-4685-be1f-d57550cc96cc" xsi:nil="true"/>
-    <SubmitterId xmlns="4873beb7-5857-4685-be1f-d57550cc96cc" xsi:nil="true"/>
-    <EditorialTags xmlns="4873beb7-5857-4685-be1f-d57550cc96cc" xsi:nil="true"/>
-    <TPExecutable xmlns="4873beb7-5857-4685-be1f-d57550cc96cc" xsi:nil="true"/>
-    <CSXSubmissionDate xmlns="4873beb7-5857-4685-be1f-d57550cc96cc" xsi:nil="true"/>
-    <CSXUpdate xmlns="4873beb7-5857-4685-be1f-d57550cc96cc">false</CSXUpdate>
-    <AssetType xmlns="4873beb7-5857-4685-be1f-d57550cc96cc">TP</AssetType>
-    <ApprovalLog xmlns="4873beb7-5857-4685-be1f-d57550cc96cc" xsi:nil="true"/>
-    <BugNumber xmlns="4873beb7-5857-4685-be1f-d57550cc96cc" xsi:nil="true"/>
-    <OriginAsset xmlns="4873beb7-5857-4685-be1f-d57550cc96cc" xsi:nil="true"/>
-    <TPComponent xmlns="4873beb7-5857-4685-be1f-d57550cc96cc" xsi:nil="true"/>
-    <Milestone xmlns="4873beb7-5857-4685-be1f-d57550cc96cc" xsi:nil="true"/>
-    <RecommendationsModifier xmlns="4873beb7-5857-4685-be1f-d57550cc96cc" xsi:nil="true"/>
-    <AssetId xmlns="4873beb7-5857-4685-be1f-d57550cc96cc">TP102787001</AssetId>
-    <PolicheckWords xmlns="4873beb7-5857-4685-be1f-d57550cc96cc" xsi:nil="true"/>
-    <TPLaunchHelpLink xmlns="4873beb7-5857-4685-be1f-d57550cc96cc" xsi:nil="true"/>
-    <IntlLocPriority xmlns="4873beb7-5857-4685-be1f-d57550cc96cc" xsi:nil="true"/>
-    <TPApplication xmlns="4873beb7-5857-4685-be1f-d57550cc96cc" xsi:nil="true"/>
-    <IntlLangReviewer xmlns="4873beb7-5857-4685-be1f-d57550cc96cc" xsi:nil="true"/>
-    <HandoffToMSDN xmlns="4873beb7-5857-4685-be1f-d57550cc96cc" xsi:nil="true"/>
-    <PlannedPubDate xmlns="4873beb7-5857-4685-be1f-d57550cc96cc" xsi:nil="true"/>
-    <CrawlForDependencies xmlns="4873beb7-5857-4685-be1f-d57550cc96cc">false</CrawlForDependencies>
-    <LocLastLocAttemptVersionLookup xmlns="4873beb7-5857-4685-be1f-d57550cc96cc">693888</LocLastLocAttemptVersionLookup>
-    <LocProcessedForHandoffsLookup xmlns="4873beb7-5857-4685-be1f-d57550cc96cc" xsi:nil="true"/>
-    <TrustLevel xmlns="4873beb7-5857-4685-be1f-d57550cc96cc">1 Microsoft Managed Content</TrustLevel>
-    <CampaignTagsTaxHTField0 xmlns="4873beb7-5857-4685-be1f-d57550cc96cc">
-      <Terms xmlns="http://schemas.microsoft.com/office/infopath/2007/PartnerControls"/>
-    </CampaignTagsTaxHTField0>
-    <TPNamespace xmlns="4873beb7-5857-4685-be1f-d57550cc96cc" xsi:nil="true"/>
-    <LocOverallPreviewStatusLookup xmlns="4873beb7-5857-4685-be1f-d57550cc96cc" xsi:nil="true"/>
-    <TaxCatchAll xmlns="4873beb7-5857-4685-be1f-d57550cc96cc"/>
-    <IsSearchable xmlns="4873beb7-5857-4685-be1f-d57550cc96cc">false</IsSearchable>
-    <TemplateTemplateType xmlns="4873beb7-5857-4685-be1f-d57550cc96cc">Word Document Template</TemplateTemplateType>
-    <Markets xmlns="4873beb7-5857-4685-be1f-d57550cc96cc"/>
-    <IntlLangReview xmlns="4873beb7-5857-4685-be1f-d57550cc96cc" xsi:nil="true"/>
-    <UAProjectedTotalWords xmlns="4873beb7-5857-4685-be1f-d57550cc96cc" xsi:nil="true"/>
-    <OutputCachingOn xmlns="4873beb7-5857-4685-be1f-d57550cc96cc">false</OutputCachingOn>
-    <AverageRating xmlns="4873beb7-5857-4685-be1f-d57550cc96cc" xsi:nil="true"/>
-    <LocMarketGroupTiers2 xmlns="4873beb7-5857-4685-be1f-d57550cc96cc" xsi:nil="true"/>
-    <APAuthor xmlns="4873beb7-5857-4685-be1f-d57550cc96cc">
-      <UserInfo>
-        <DisplayName>REDMOND\v-namall</DisplayName>
-        <AccountId>978</AccountId>
-        <AccountType/>
-      </UserInfo>
-    </APAuthor>
-    <TPCommandLine xmlns="4873beb7-5857-4685-be1f-d57550cc96cc" xsi:nil="true"/>
-    <LocManualTestRequired xmlns="4873beb7-5857-4685-be1f-d57550cc96cc">false</LocManualTestRequired>
-    <TPAppVersion xmlns="4873beb7-5857-4685-be1f-d57550cc96cc" xsi:nil="true"/>
-    <EditorialStatus xmlns="4873beb7-5857-4685-be1f-d57550cc96cc">Complete</EditorialStatus>
-    <LocProcessedForMarketsLookup xmlns="4873beb7-5857-4685-be1f-d57550cc96cc" xsi:nil="true"/>
-    <LastModifiedDateTime xmlns="4873beb7-5857-4685-be1f-d57550cc96cc" xsi:nil="true"/>
-    <TPLaunchHelpLinkType xmlns="4873beb7-5857-4685-be1f-d57550cc96cc">Template</TPLaunchHelpLinkType>
-    <ScenarioTagsTaxHTField0 xmlns="4873beb7-5857-4685-be1f-d57550cc96cc">
-      <Terms xmlns="http://schemas.microsoft.com/office/infopath/2007/PartnerControls"/>
-    </ScenarioTagsTaxHTField0>
-    <OriginalRelease xmlns="4873beb7-5857-4685-be1f-d57550cc96cc">14</OriginalRelease>
-    <LocalizationTagsTaxHTField0 xmlns="4873beb7-5857-4685-be1f-d57550cc96cc">
-      <Terms xmlns="http://schemas.microsoft.com/office/infopath/2007/PartnerControls"/>
-    </LocalizationTagsTaxHTField0>
-    <Manager xmlns="4873beb7-5857-4685-be1f-d57550cc96cc" xsi:nil="true"/>
-    <UALocRecommendation xmlns="4873beb7-5857-4685-be1f-d57550cc96cc">Localize</UALocRecommendation>
-    <LocOverallHandbackStatusLookup xmlns="4873beb7-5857-4685-be1f-d57550cc96cc" xsi:nil="true"/>
-    <ArtSampleDocs xmlns="4873beb7-5857-4685-be1f-d57550cc96cc" xsi:nil="true"/>
-    <UACurrentWords xmlns="4873beb7-5857-4685-be1f-d57550cc96cc" xsi:nil="true"/>
-    <ShowIn xmlns="4873beb7-5857-4685-be1f-d57550cc96cc">Show everywhere</ShowIn>
-    <CSXHash xmlns="4873beb7-5857-4685-be1f-d57550cc96cc" xsi:nil="true"/>
-    <VoteCount xmlns="4873beb7-5857-4685-be1f-d57550cc96cc" xsi:nil="true"/>
-    <InternalTagsTaxHTField0 xmlns="4873beb7-5857-4685-be1f-d57550cc96cc">
-      <Terms xmlns="http://schemas.microsoft.com/office/infopath/2007/PartnerControls"/>
-    </InternalTagsTaxHTField0>
-    <UANotes xmlns="4873beb7-5857-4685-be1f-d57550cc96cc" xsi:nil="true"/>
-  </documentManagement>
-</p:properties>
+<file path=customXml/itemProps1.xml><?xml version="1.0" encoding="utf-8"?>
+<ds:datastoreItem xmlns:ds="http://schemas.openxmlformats.org/officeDocument/2006/customXml" ds:itemID="{AA3C0EAD-6529-4585-9E00-54D0371D6547}">
+  <ds:schemaRefs>
+    <ds:schemaRef ds:uri="http://schemas.openxmlformats.org/officeDocument/2006/bibliography"/>
+  </ds:schemaRefs>
+</ds:datastoreItem>
 </file>
 
-<file path=customXml/item3.xml><?xml version="1.0" encoding="utf-8"?>
-<b:Sources xmlns:b="http://schemas.openxmlformats.org/officeDocument/2006/bibliography" xmlns="http://schemas.openxmlformats.org/officeDocument/2006/bibliography" SelectedStyle="\APASixthEditionOfficeOnline.xsl" StyleName="APA" Version="6"/>
+<file path=customXml/itemProps2.xml><?xml version="1.0" encoding="utf-8"?>
+<ds:datastoreItem xmlns:ds="http://schemas.openxmlformats.org/officeDocument/2006/customXml" ds:itemID="{7FBDB1CC-CEFB-4E46-8174-1F0AA0D30B24}">
+  <ds:schemaRefs>
+    <ds:schemaRef ds:uri="http://schemas.microsoft.com/office/2006/metadata/properties"/>
+    <ds:schemaRef ds:uri="http://schemas.microsoft.com/office/infopath/2007/PartnerControls"/>
+    <ds:schemaRef ds:uri="4873beb7-5857-4685-be1f-d57550cc96cc"/>
+  </ds:schemaRefs>
+</ds:datastoreItem>
 </file>
 
-<file path=customXml/itemProps1.xml><?xml version="1.0" encoding="utf-8"?>
+<file path=customXml/itemProps3.xml><?xml version="1.0" encoding="utf-8"?>
 <ds:datastoreItem xmlns:ds="http://schemas.openxmlformats.org/officeDocument/2006/customXml" ds:itemID="{4B3A7E92-E05A-4924-9E8A-9F6659E5855B}">
   <ds:schemaRefs>
     <ds:schemaRef ds:uri="http://schemas.microsoft.com/office/2006/metadata/contentType"/>
@@ -30944,22 +31150,4 @@
     <ds:schemaRef ds:uri="http://schemas.microsoft.com/internal/obd"/>
   </ds:schemaRefs>
 </ds:datastoreItem>
-</file>
-
-<file path=customXml/itemProps2.xml><?xml version="1.0" encoding="utf-8"?>
-<ds:datastoreItem xmlns:ds="http://schemas.openxmlformats.org/officeDocument/2006/customXml" ds:itemID="{7FBDB1CC-CEFB-4E46-8174-1F0AA0D30B24}">
-  <ds:schemaRefs>
-    <ds:schemaRef ds:uri="http://schemas.microsoft.com/office/2006/metadata/properties"/>
-    <ds:schemaRef ds:uri="http://schemas.microsoft.com/office/infopath/2007/PartnerControls"/>
-    <ds:schemaRef ds:uri="4873beb7-5857-4685-be1f-d57550cc96cc"/>
-  </ds:schemaRefs>
-</ds:datastoreItem>
-</file>
-
-<file path=customXml/itemProps3.xml><?xml version="1.0" encoding="utf-8"?>
-<ds:datastoreItem xmlns:ds="http://schemas.openxmlformats.org/officeDocument/2006/customXml" ds:itemID="{AA3C0EAD-6529-4585-9E00-54D0371D6547}">
-  <ds:schemaRefs>
-    <ds:schemaRef ds:uri="http://schemas.openxmlformats.org/officeDocument/2006/bibliography"/>
-  </ds:schemaRefs>
-</ds:datastoreItem>
 </file>
</xml_diff>

<commit_message>
Modify about Labels of FootRigDlg.
</commit_message>
<xml_diff>
--- a/Documents/FootRig_TechSpec.docx
+++ b/Documents/FootRig_TechSpec.docx
@@ -224,6 +224,33 @@
     <w:p>
       <w:pPr>
         <w:rPr>
+          <w:rFonts w:eastAsia="Meiryo UI"/>
+        </w:rPr>
+      </w:pPr>
+      <w:r>
+        <w:rPr>
+          <w:rFonts w:eastAsia="Meiryo UI" w:hint="eastAsia"/>
+        </w:rPr>
+        <w:t xml:space="preserve">2024/10/19 </w:t>
+      </w:r>
+      <w:proofErr w:type="spellStart"/>
+      <w:r>
+        <w:rPr>
+          <w:rFonts w:eastAsia="Meiryo UI" w:hint="eastAsia"/>
+        </w:rPr>
+        <w:t>FootFig</w:t>
+      </w:r>
+      <w:proofErr w:type="spellEnd"/>
+      <w:r>
+        <w:rPr>
+          <w:rFonts w:eastAsia="Meiryo UI" w:hint="eastAsia"/>
+        </w:rPr>
+        <w:t>設定ダイアログのGUIスクリーンショット更新</w:t>
+      </w:r>
+    </w:p>
+    <w:p>
+      <w:pPr>
+        <w:rPr>
           <w:rFonts w:eastAsia="Meiryo UI" w:hint="eastAsia"/>
         </w:rPr>
       </w:pPr>
@@ -295,10 +322,10 @@
           <w:noProof/>
         </w:rPr>
         <w:drawing>
-          <wp:inline distT="0" distB="0" distL="0" distR="0" wp14:anchorId="01ED835C" wp14:editId="1169F8EA">
-            <wp:extent cx="3009900" cy="4497263"/>
-            <wp:effectExtent l="0" t="0" r="0" b="0"/>
-            <wp:docPr id="892214495" name="図 1"/>
+          <wp:inline distT="0" distB="0" distL="0" distR="0" wp14:anchorId="0B9EB359" wp14:editId="681504A3">
+            <wp:extent cx="3000375" cy="4647066"/>
+            <wp:effectExtent l="0" t="0" r="0" b="1270"/>
+            <wp:docPr id="1281620475" name="図 1"/>
             <wp:cNvGraphicFramePr>
               <a:graphicFrameLocks xmlns:a="http://schemas.openxmlformats.org/drawingml/2006/main" noChangeAspect="1"/>
             </wp:cNvGraphicFramePr>
@@ -327,7 +354,7 @@
                   <pic:spPr bwMode="auto">
                     <a:xfrm>
                       <a:off x="0" y="0"/>
-                      <a:ext cx="3012898" cy="4501742"/>
+                      <a:ext cx="3011548" cy="4664372"/>
                     </a:xfrm>
                     <a:prstGeom prst="rect">
                       <a:avLst/>
@@ -374,7 +401,7 @@
     <w:p>
       <w:pPr>
         <w:rPr>
-          <w:rFonts w:eastAsia="Meiryo UI"/>
+          <w:rFonts w:eastAsia="Meiryo UI" w:hint="eastAsia"/>
         </w:rPr>
       </w:pPr>
       <w:r>
@@ -382,19 +409,6 @@
           <w:rFonts w:eastAsia="Meiryo UI" w:hint="eastAsia"/>
         </w:rPr>
         <w:t>次ページへ続く</w:t>
-      </w:r>
-    </w:p>
-    <w:p>
-      <w:pPr>
-        <w:rPr>
-          <w:rFonts w:eastAsia="Meiryo UI"/>
-        </w:rPr>
-      </w:pPr>
-      <w:r>
-        <w:rPr>
-          <w:rFonts w:eastAsia="Meiryo UI"/>
-        </w:rPr>
-        <w:br w:type="page"/>
       </w:r>
     </w:p>
     <w:p>
@@ -2224,14 +2238,14 @@
     <w:p>
       <w:pPr>
         <w:rPr>
-          <w:rFonts w:eastAsia="Meiryo UI" w:hint="eastAsia"/>
+          <w:rFonts w:eastAsia="Meiryo UI"/>
         </w:rPr>
       </w:pPr>
     </w:p>
     <w:p>
       <w:pPr>
         <w:rPr>
-          <w:rFonts w:eastAsia="Meiryo UI" w:hint="eastAsia"/>
+          <w:rFonts w:eastAsia="Meiryo UI"/>
         </w:rPr>
       </w:pPr>
       <w:r>
@@ -2296,14 +2310,14 @@
     <w:p>
       <w:pPr>
         <w:rPr>
-          <w:rFonts w:eastAsia="Meiryo UI" w:hint="eastAsia"/>
+          <w:rFonts w:eastAsia="Meiryo UI"/>
         </w:rPr>
       </w:pPr>
     </w:p>
     <w:p>
       <w:pPr>
         <w:rPr>
-          <w:rFonts w:eastAsia="Meiryo UI" w:hint="eastAsia"/>
+          <w:rFonts w:eastAsia="Meiryo UI"/>
         </w:rPr>
       </w:pPr>
     </w:p>
@@ -30037,6 +30051,146 @@
 </file>
 
 <file path=customXml/item1.xml><?xml version="1.0" encoding="utf-8"?>
+<b:Sources xmlns:b="http://schemas.openxmlformats.org/officeDocument/2006/bibliography" xmlns="http://schemas.openxmlformats.org/officeDocument/2006/bibliography" SelectedStyle="\APASixthEditionOfficeOnline.xsl" StyleName="APA" Version="6"/>
+</file>
+
+<file path=customXml/item2.xml><?xml version="1.0" encoding="utf-8"?>
+<p:properties xmlns:p="http://schemas.microsoft.com/office/2006/metadata/properties" xmlns:xsi="http://www.w3.org/2001/XMLSchema-instance" xmlns:pc="http://schemas.microsoft.com/office/infopath/2007/PartnerControls">
+  <documentManagement>
+    <LocLastLocAttemptVersionTypeLookup xmlns="4873beb7-5857-4685-be1f-d57550cc96cc" xsi:nil="true"/>
+    <MarketSpecific xmlns="4873beb7-5857-4685-be1f-d57550cc96cc">false</MarketSpecific>
+    <ApprovalStatus xmlns="4873beb7-5857-4685-be1f-d57550cc96cc">InProgress</ApprovalStatus>
+    <LocComments xmlns="4873beb7-5857-4685-be1f-d57550cc96cc" xsi:nil="true"/>
+    <DirectSourceMarket xmlns="4873beb7-5857-4685-be1f-d57550cc96cc" xsi:nil="true"/>
+    <LocPublishedLinkedAssetsLookup xmlns="4873beb7-5857-4685-be1f-d57550cc96cc" xsi:nil="true"/>
+    <ThumbnailAssetId xmlns="4873beb7-5857-4685-be1f-d57550cc96cc" xsi:nil="true"/>
+    <PrimaryImageGen xmlns="4873beb7-5857-4685-be1f-d57550cc96cc">true</PrimaryImageGen>
+    <LegacyData xmlns="4873beb7-5857-4685-be1f-d57550cc96cc" xsi:nil="true"/>
+    <LocNewPublishedVersionLookup xmlns="4873beb7-5857-4685-be1f-d57550cc96cc" xsi:nil="true"/>
+    <NumericId xmlns="4873beb7-5857-4685-be1f-d57550cc96cc">102787001</NumericId>
+    <TPFriendlyName xmlns="4873beb7-5857-4685-be1f-d57550cc96cc" xsi:nil="true"/>
+    <LocOverallPublishStatusLookup xmlns="4873beb7-5857-4685-be1f-d57550cc96cc" xsi:nil="true"/>
+    <LocRecommendedHandoff xmlns="4873beb7-5857-4685-be1f-d57550cc96cc" xsi:nil="true"/>
+    <BlockPublish xmlns="4873beb7-5857-4685-be1f-d57550cc96cc">false</BlockPublish>
+    <BusinessGroup xmlns="4873beb7-5857-4685-be1f-d57550cc96cc" xsi:nil="true"/>
+    <OpenTemplate xmlns="4873beb7-5857-4685-be1f-d57550cc96cc">true</OpenTemplate>
+    <SourceTitle xmlns="4873beb7-5857-4685-be1f-d57550cc96cc" xsi:nil="true"/>
+    <LocOverallLocStatusLookup xmlns="4873beb7-5857-4685-be1f-d57550cc96cc" xsi:nil="true"/>
+    <APEditor xmlns="4873beb7-5857-4685-be1f-d57550cc96cc">
+      <UserInfo>
+        <DisplayName/>
+        <AccountId xsi:nil="true"/>
+        <AccountType/>
+      </UserInfo>
+    </APEditor>
+    <UALocComments xmlns="4873beb7-5857-4685-be1f-d57550cc96cc" xsi:nil="true"/>
+    <IntlLangReviewDate xmlns="4873beb7-5857-4685-be1f-d57550cc96cc" xsi:nil="true"/>
+    <PublishStatusLookup xmlns="4873beb7-5857-4685-be1f-d57550cc96cc">
+      <Value>1343188</Value>
+    </PublishStatusLookup>
+    <ParentAssetId xmlns="4873beb7-5857-4685-be1f-d57550cc96cc" xsi:nil="true"/>
+    <FeatureTagsTaxHTField0 xmlns="4873beb7-5857-4685-be1f-d57550cc96cc">
+      <Terms xmlns="http://schemas.microsoft.com/office/infopath/2007/PartnerControls"/>
+    </FeatureTagsTaxHTField0>
+    <MachineTranslated xmlns="4873beb7-5857-4685-be1f-d57550cc96cc">false</MachineTranslated>
+    <Providers xmlns="4873beb7-5857-4685-be1f-d57550cc96cc" xsi:nil="true"/>
+    <OriginalSourceMarket xmlns="4873beb7-5857-4685-be1f-d57550cc96cc" xsi:nil="true"/>
+    <APDescription xmlns="4873beb7-5857-4685-be1f-d57550cc96cc" xsi:nil="true"/>
+    <ContentItem xmlns="4873beb7-5857-4685-be1f-d57550cc96cc" xsi:nil="true"/>
+    <ClipArtFilename xmlns="4873beb7-5857-4685-be1f-d57550cc96cc" xsi:nil="true"/>
+    <TPInstallLocation xmlns="4873beb7-5857-4685-be1f-d57550cc96cc" xsi:nil="true"/>
+    <TimesCloned xmlns="4873beb7-5857-4685-be1f-d57550cc96cc" xsi:nil="true"/>
+    <PublishTargets xmlns="4873beb7-5857-4685-be1f-d57550cc96cc">OfficeOnlineVNext</PublishTargets>
+    <AcquiredFrom xmlns="4873beb7-5857-4685-be1f-d57550cc96cc">Internal MS</AcquiredFrom>
+    <AssetStart xmlns="4873beb7-5857-4685-be1f-d57550cc96cc">2011-11-23T17:29:00+00:00</AssetStart>
+    <FriendlyTitle xmlns="4873beb7-5857-4685-be1f-d57550cc96cc" xsi:nil="true"/>
+    <Provider xmlns="4873beb7-5857-4685-be1f-d57550cc96cc" xsi:nil="true"/>
+    <LastHandOff xmlns="4873beb7-5857-4685-be1f-d57550cc96cc" xsi:nil="true"/>
+    <TPClientViewer xmlns="4873beb7-5857-4685-be1f-d57550cc96cc" xsi:nil="true"/>
+    <TemplateStatus xmlns="4873beb7-5857-4685-be1f-d57550cc96cc">Complete</TemplateStatus>
+    <Downloads xmlns="4873beb7-5857-4685-be1f-d57550cc96cc">0</Downloads>
+    <OOCacheId xmlns="4873beb7-5857-4685-be1f-d57550cc96cc" xsi:nil="true"/>
+    <IsDeleted xmlns="4873beb7-5857-4685-be1f-d57550cc96cc">false</IsDeleted>
+    <LocPublishedDependentAssetsLookup xmlns="4873beb7-5857-4685-be1f-d57550cc96cc" xsi:nil="true"/>
+    <AssetExpire xmlns="4873beb7-5857-4685-be1f-d57550cc96cc">2029-05-12T07:00:00+00:00</AssetExpire>
+    <CSXSubmissionMarket xmlns="4873beb7-5857-4685-be1f-d57550cc96cc" xsi:nil="true"/>
+    <DSATActionTaken xmlns="4873beb7-5857-4685-be1f-d57550cc96cc" xsi:nil="true"/>
+    <SubmitterId xmlns="4873beb7-5857-4685-be1f-d57550cc96cc" xsi:nil="true"/>
+    <EditorialTags xmlns="4873beb7-5857-4685-be1f-d57550cc96cc" xsi:nil="true"/>
+    <TPExecutable xmlns="4873beb7-5857-4685-be1f-d57550cc96cc" xsi:nil="true"/>
+    <CSXSubmissionDate xmlns="4873beb7-5857-4685-be1f-d57550cc96cc" xsi:nil="true"/>
+    <CSXUpdate xmlns="4873beb7-5857-4685-be1f-d57550cc96cc">false</CSXUpdate>
+    <AssetType xmlns="4873beb7-5857-4685-be1f-d57550cc96cc">TP</AssetType>
+    <ApprovalLog xmlns="4873beb7-5857-4685-be1f-d57550cc96cc" xsi:nil="true"/>
+    <BugNumber xmlns="4873beb7-5857-4685-be1f-d57550cc96cc" xsi:nil="true"/>
+    <OriginAsset xmlns="4873beb7-5857-4685-be1f-d57550cc96cc" xsi:nil="true"/>
+    <TPComponent xmlns="4873beb7-5857-4685-be1f-d57550cc96cc" xsi:nil="true"/>
+    <Milestone xmlns="4873beb7-5857-4685-be1f-d57550cc96cc" xsi:nil="true"/>
+    <RecommendationsModifier xmlns="4873beb7-5857-4685-be1f-d57550cc96cc" xsi:nil="true"/>
+    <AssetId xmlns="4873beb7-5857-4685-be1f-d57550cc96cc">TP102787001</AssetId>
+    <PolicheckWords xmlns="4873beb7-5857-4685-be1f-d57550cc96cc" xsi:nil="true"/>
+    <TPLaunchHelpLink xmlns="4873beb7-5857-4685-be1f-d57550cc96cc" xsi:nil="true"/>
+    <IntlLocPriority xmlns="4873beb7-5857-4685-be1f-d57550cc96cc" xsi:nil="true"/>
+    <TPApplication xmlns="4873beb7-5857-4685-be1f-d57550cc96cc" xsi:nil="true"/>
+    <IntlLangReviewer xmlns="4873beb7-5857-4685-be1f-d57550cc96cc" xsi:nil="true"/>
+    <HandoffToMSDN xmlns="4873beb7-5857-4685-be1f-d57550cc96cc" xsi:nil="true"/>
+    <PlannedPubDate xmlns="4873beb7-5857-4685-be1f-d57550cc96cc" xsi:nil="true"/>
+    <CrawlForDependencies xmlns="4873beb7-5857-4685-be1f-d57550cc96cc">false</CrawlForDependencies>
+    <LocLastLocAttemptVersionLookup xmlns="4873beb7-5857-4685-be1f-d57550cc96cc">693888</LocLastLocAttemptVersionLookup>
+    <LocProcessedForHandoffsLookup xmlns="4873beb7-5857-4685-be1f-d57550cc96cc" xsi:nil="true"/>
+    <TrustLevel xmlns="4873beb7-5857-4685-be1f-d57550cc96cc">1 Microsoft Managed Content</TrustLevel>
+    <CampaignTagsTaxHTField0 xmlns="4873beb7-5857-4685-be1f-d57550cc96cc">
+      <Terms xmlns="http://schemas.microsoft.com/office/infopath/2007/PartnerControls"/>
+    </CampaignTagsTaxHTField0>
+    <TPNamespace xmlns="4873beb7-5857-4685-be1f-d57550cc96cc" xsi:nil="true"/>
+    <LocOverallPreviewStatusLookup xmlns="4873beb7-5857-4685-be1f-d57550cc96cc" xsi:nil="true"/>
+    <TaxCatchAll xmlns="4873beb7-5857-4685-be1f-d57550cc96cc"/>
+    <IsSearchable xmlns="4873beb7-5857-4685-be1f-d57550cc96cc">false</IsSearchable>
+    <TemplateTemplateType xmlns="4873beb7-5857-4685-be1f-d57550cc96cc">Word Document Template</TemplateTemplateType>
+    <Markets xmlns="4873beb7-5857-4685-be1f-d57550cc96cc"/>
+    <IntlLangReview xmlns="4873beb7-5857-4685-be1f-d57550cc96cc" xsi:nil="true"/>
+    <UAProjectedTotalWords xmlns="4873beb7-5857-4685-be1f-d57550cc96cc" xsi:nil="true"/>
+    <OutputCachingOn xmlns="4873beb7-5857-4685-be1f-d57550cc96cc">false</OutputCachingOn>
+    <AverageRating xmlns="4873beb7-5857-4685-be1f-d57550cc96cc" xsi:nil="true"/>
+    <LocMarketGroupTiers2 xmlns="4873beb7-5857-4685-be1f-d57550cc96cc" xsi:nil="true"/>
+    <APAuthor xmlns="4873beb7-5857-4685-be1f-d57550cc96cc">
+      <UserInfo>
+        <DisplayName>REDMOND\v-namall</DisplayName>
+        <AccountId>978</AccountId>
+        <AccountType/>
+      </UserInfo>
+    </APAuthor>
+    <TPCommandLine xmlns="4873beb7-5857-4685-be1f-d57550cc96cc" xsi:nil="true"/>
+    <LocManualTestRequired xmlns="4873beb7-5857-4685-be1f-d57550cc96cc">false</LocManualTestRequired>
+    <TPAppVersion xmlns="4873beb7-5857-4685-be1f-d57550cc96cc" xsi:nil="true"/>
+    <EditorialStatus xmlns="4873beb7-5857-4685-be1f-d57550cc96cc">Complete</EditorialStatus>
+    <LocProcessedForMarketsLookup xmlns="4873beb7-5857-4685-be1f-d57550cc96cc" xsi:nil="true"/>
+    <LastModifiedDateTime xmlns="4873beb7-5857-4685-be1f-d57550cc96cc" xsi:nil="true"/>
+    <TPLaunchHelpLinkType xmlns="4873beb7-5857-4685-be1f-d57550cc96cc">Template</TPLaunchHelpLinkType>
+    <ScenarioTagsTaxHTField0 xmlns="4873beb7-5857-4685-be1f-d57550cc96cc">
+      <Terms xmlns="http://schemas.microsoft.com/office/infopath/2007/PartnerControls"/>
+    </ScenarioTagsTaxHTField0>
+    <OriginalRelease xmlns="4873beb7-5857-4685-be1f-d57550cc96cc">14</OriginalRelease>
+    <LocalizationTagsTaxHTField0 xmlns="4873beb7-5857-4685-be1f-d57550cc96cc">
+      <Terms xmlns="http://schemas.microsoft.com/office/infopath/2007/PartnerControls"/>
+    </LocalizationTagsTaxHTField0>
+    <Manager xmlns="4873beb7-5857-4685-be1f-d57550cc96cc" xsi:nil="true"/>
+    <UALocRecommendation xmlns="4873beb7-5857-4685-be1f-d57550cc96cc">Localize</UALocRecommendation>
+    <LocOverallHandbackStatusLookup xmlns="4873beb7-5857-4685-be1f-d57550cc96cc" xsi:nil="true"/>
+    <ArtSampleDocs xmlns="4873beb7-5857-4685-be1f-d57550cc96cc" xsi:nil="true"/>
+    <UACurrentWords xmlns="4873beb7-5857-4685-be1f-d57550cc96cc" xsi:nil="true"/>
+    <ShowIn xmlns="4873beb7-5857-4685-be1f-d57550cc96cc">Show everywhere</ShowIn>
+    <CSXHash xmlns="4873beb7-5857-4685-be1f-d57550cc96cc" xsi:nil="true"/>
+    <VoteCount xmlns="4873beb7-5857-4685-be1f-d57550cc96cc" xsi:nil="true"/>
+    <InternalTagsTaxHTField0 xmlns="4873beb7-5857-4685-be1f-d57550cc96cc">
+      <Terms xmlns="http://schemas.microsoft.com/office/infopath/2007/PartnerControls"/>
+    </InternalTagsTaxHTField0>
+    <UANotes xmlns="4873beb7-5857-4685-be1f-d57550cc96cc" xsi:nil="true"/>
+  </documentManagement>
+</p:properties>
+</file>
+
+<file path=customXml/item3.xml><?xml version="1.0" encoding="utf-8"?>
 <ct:contentTypeSchema xmlns:ct="http://schemas.microsoft.com/office/2006/metadata/contentType" xmlns:ma="http://schemas.microsoft.com/office/2006/metadata/properties/metaAttributes" ct:_="" ma:_="" ma:contentTypeName="TemplateFile" ma:contentTypeID="0x0101006EDDDB5EE6D98C44930B742096920B300400F5B6D36B3EF94B4E9A635CDF2A18F5B8" ma:contentTypeVersion="72" ma:contentTypeDescription="Create a new document." ma:contentTypeScope="" ma:versionID="a23e56308344d904b51738559c3d67c9">
   <xsd:schema xmlns:xsd="http://www.w3.org/2001/XMLSchema" xmlns:xs="http://www.w3.org/2001/XMLSchema" xmlns:p="http://schemas.microsoft.com/office/2006/metadata/properties" xmlns:ns2="4873beb7-5857-4685-be1f-d57550cc96cc" targetNamespace="http://schemas.microsoft.com/office/2006/metadata/properties" ma:root="true" ma:fieldsID="cd0908cc4600e77bf5da051303e00c8d" ns2:_="">
     <xsd:import namespace="4873beb7-5857-4685-be1f-d57550cc96cc"/>
@@ -31076,147 +31230,25 @@
 </ct:contentTypeSchema>
 </file>
 
-<file path=customXml/item2.xml><?xml version="1.0" encoding="utf-8"?>
-<p:properties xmlns:p="http://schemas.microsoft.com/office/2006/metadata/properties" xmlns:xsi="http://www.w3.org/2001/XMLSchema-instance" xmlns:pc="http://schemas.microsoft.com/office/infopath/2007/PartnerControls">
-  <documentManagement>
-    <LocLastLocAttemptVersionTypeLookup xmlns="4873beb7-5857-4685-be1f-d57550cc96cc" xsi:nil="true"/>
-    <MarketSpecific xmlns="4873beb7-5857-4685-be1f-d57550cc96cc">false</MarketSpecific>
-    <ApprovalStatus xmlns="4873beb7-5857-4685-be1f-d57550cc96cc">InProgress</ApprovalStatus>
-    <LocComments xmlns="4873beb7-5857-4685-be1f-d57550cc96cc" xsi:nil="true"/>
-    <DirectSourceMarket xmlns="4873beb7-5857-4685-be1f-d57550cc96cc" xsi:nil="true"/>
-    <LocPublishedLinkedAssetsLookup xmlns="4873beb7-5857-4685-be1f-d57550cc96cc" xsi:nil="true"/>
-    <ThumbnailAssetId xmlns="4873beb7-5857-4685-be1f-d57550cc96cc" xsi:nil="true"/>
-    <PrimaryImageGen xmlns="4873beb7-5857-4685-be1f-d57550cc96cc">true</PrimaryImageGen>
-    <LegacyData xmlns="4873beb7-5857-4685-be1f-d57550cc96cc" xsi:nil="true"/>
-    <LocNewPublishedVersionLookup xmlns="4873beb7-5857-4685-be1f-d57550cc96cc" xsi:nil="true"/>
-    <NumericId xmlns="4873beb7-5857-4685-be1f-d57550cc96cc">102787001</NumericId>
-    <TPFriendlyName xmlns="4873beb7-5857-4685-be1f-d57550cc96cc" xsi:nil="true"/>
-    <LocOverallPublishStatusLookup xmlns="4873beb7-5857-4685-be1f-d57550cc96cc" xsi:nil="true"/>
-    <LocRecommendedHandoff xmlns="4873beb7-5857-4685-be1f-d57550cc96cc" xsi:nil="true"/>
-    <BlockPublish xmlns="4873beb7-5857-4685-be1f-d57550cc96cc">false</BlockPublish>
-    <BusinessGroup xmlns="4873beb7-5857-4685-be1f-d57550cc96cc" xsi:nil="true"/>
-    <OpenTemplate xmlns="4873beb7-5857-4685-be1f-d57550cc96cc">true</OpenTemplate>
-    <SourceTitle xmlns="4873beb7-5857-4685-be1f-d57550cc96cc" xsi:nil="true"/>
-    <LocOverallLocStatusLookup xmlns="4873beb7-5857-4685-be1f-d57550cc96cc" xsi:nil="true"/>
-    <APEditor xmlns="4873beb7-5857-4685-be1f-d57550cc96cc">
-      <UserInfo>
-        <DisplayName/>
-        <AccountId xsi:nil="true"/>
-        <AccountType/>
-      </UserInfo>
-    </APEditor>
-    <UALocComments xmlns="4873beb7-5857-4685-be1f-d57550cc96cc" xsi:nil="true"/>
-    <IntlLangReviewDate xmlns="4873beb7-5857-4685-be1f-d57550cc96cc" xsi:nil="true"/>
-    <PublishStatusLookup xmlns="4873beb7-5857-4685-be1f-d57550cc96cc">
-      <Value>1343188</Value>
-    </PublishStatusLookup>
-    <ParentAssetId xmlns="4873beb7-5857-4685-be1f-d57550cc96cc" xsi:nil="true"/>
-    <FeatureTagsTaxHTField0 xmlns="4873beb7-5857-4685-be1f-d57550cc96cc">
-      <Terms xmlns="http://schemas.microsoft.com/office/infopath/2007/PartnerControls"/>
-    </FeatureTagsTaxHTField0>
-    <MachineTranslated xmlns="4873beb7-5857-4685-be1f-d57550cc96cc">false</MachineTranslated>
-    <Providers xmlns="4873beb7-5857-4685-be1f-d57550cc96cc" xsi:nil="true"/>
-    <OriginalSourceMarket xmlns="4873beb7-5857-4685-be1f-d57550cc96cc" xsi:nil="true"/>
-    <APDescription xmlns="4873beb7-5857-4685-be1f-d57550cc96cc" xsi:nil="true"/>
-    <ContentItem xmlns="4873beb7-5857-4685-be1f-d57550cc96cc" xsi:nil="true"/>
-    <ClipArtFilename xmlns="4873beb7-5857-4685-be1f-d57550cc96cc" xsi:nil="true"/>
-    <TPInstallLocation xmlns="4873beb7-5857-4685-be1f-d57550cc96cc" xsi:nil="true"/>
-    <TimesCloned xmlns="4873beb7-5857-4685-be1f-d57550cc96cc" xsi:nil="true"/>
-    <PublishTargets xmlns="4873beb7-5857-4685-be1f-d57550cc96cc">OfficeOnlineVNext</PublishTargets>
-    <AcquiredFrom xmlns="4873beb7-5857-4685-be1f-d57550cc96cc">Internal MS</AcquiredFrom>
-    <AssetStart xmlns="4873beb7-5857-4685-be1f-d57550cc96cc">2011-11-23T17:29:00+00:00</AssetStart>
-    <FriendlyTitle xmlns="4873beb7-5857-4685-be1f-d57550cc96cc" xsi:nil="true"/>
-    <Provider xmlns="4873beb7-5857-4685-be1f-d57550cc96cc" xsi:nil="true"/>
-    <LastHandOff xmlns="4873beb7-5857-4685-be1f-d57550cc96cc" xsi:nil="true"/>
-    <TPClientViewer xmlns="4873beb7-5857-4685-be1f-d57550cc96cc" xsi:nil="true"/>
-    <TemplateStatus xmlns="4873beb7-5857-4685-be1f-d57550cc96cc">Complete</TemplateStatus>
-    <Downloads xmlns="4873beb7-5857-4685-be1f-d57550cc96cc">0</Downloads>
-    <OOCacheId xmlns="4873beb7-5857-4685-be1f-d57550cc96cc" xsi:nil="true"/>
-    <IsDeleted xmlns="4873beb7-5857-4685-be1f-d57550cc96cc">false</IsDeleted>
-    <LocPublishedDependentAssetsLookup xmlns="4873beb7-5857-4685-be1f-d57550cc96cc" xsi:nil="true"/>
-    <AssetExpire xmlns="4873beb7-5857-4685-be1f-d57550cc96cc">2029-05-12T07:00:00+00:00</AssetExpire>
-    <CSXSubmissionMarket xmlns="4873beb7-5857-4685-be1f-d57550cc96cc" xsi:nil="true"/>
-    <DSATActionTaken xmlns="4873beb7-5857-4685-be1f-d57550cc96cc" xsi:nil="true"/>
-    <SubmitterId xmlns="4873beb7-5857-4685-be1f-d57550cc96cc" xsi:nil="true"/>
-    <EditorialTags xmlns="4873beb7-5857-4685-be1f-d57550cc96cc" xsi:nil="true"/>
-    <TPExecutable xmlns="4873beb7-5857-4685-be1f-d57550cc96cc" xsi:nil="true"/>
-    <CSXSubmissionDate xmlns="4873beb7-5857-4685-be1f-d57550cc96cc" xsi:nil="true"/>
-    <CSXUpdate xmlns="4873beb7-5857-4685-be1f-d57550cc96cc">false</CSXUpdate>
-    <AssetType xmlns="4873beb7-5857-4685-be1f-d57550cc96cc">TP</AssetType>
-    <ApprovalLog xmlns="4873beb7-5857-4685-be1f-d57550cc96cc" xsi:nil="true"/>
-    <BugNumber xmlns="4873beb7-5857-4685-be1f-d57550cc96cc" xsi:nil="true"/>
-    <OriginAsset xmlns="4873beb7-5857-4685-be1f-d57550cc96cc" xsi:nil="true"/>
-    <TPComponent xmlns="4873beb7-5857-4685-be1f-d57550cc96cc" xsi:nil="true"/>
-    <Milestone xmlns="4873beb7-5857-4685-be1f-d57550cc96cc" xsi:nil="true"/>
-    <RecommendationsModifier xmlns="4873beb7-5857-4685-be1f-d57550cc96cc" xsi:nil="true"/>
-    <AssetId xmlns="4873beb7-5857-4685-be1f-d57550cc96cc">TP102787001</AssetId>
-    <PolicheckWords xmlns="4873beb7-5857-4685-be1f-d57550cc96cc" xsi:nil="true"/>
-    <TPLaunchHelpLink xmlns="4873beb7-5857-4685-be1f-d57550cc96cc" xsi:nil="true"/>
-    <IntlLocPriority xmlns="4873beb7-5857-4685-be1f-d57550cc96cc" xsi:nil="true"/>
-    <TPApplication xmlns="4873beb7-5857-4685-be1f-d57550cc96cc" xsi:nil="true"/>
-    <IntlLangReviewer xmlns="4873beb7-5857-4685-be1f-d57550cc96cc" xsi:nil="true"/>
-    <HandoffToMSDN xmlns="4873beb7-5857-4685-be1f-d57550cc96cc" xsi:nil="true"/>
-    <PlannedPubDate xmlns="4873beb7-5857-4685-be1f-d57550cc96cc" xsi:nil="true"/>
-    <CrawlForDependencies xmlns="4873beb7-5857-4685-be1f-d57550cc96cc">false</CrawlForDependencies>
-    <LocLastLocAttemptVersionLookup xmlns="4873beb7-5857-4685-be1f-d57550cc96cc">693888</LocLastLocAttemptVersionLookup>
-    <LocProcessedForHandoffsLookup xmlns="4873beb7-5857-4685-be1f-d57550cc96cc" xsi:nil="true"/>
-    <TrustLevel xmlns="4873beb7-5857-4685-be1f-d57550cc96cc">1 Microsoft Managed Content</TrustLevel>
-    <CampaignTagsTaxHTField0 xmlns="4873beb7-5857-4685-be1f-d57550cc96cc">
-      <Terms xmlns="http://schemas.microsoft.com/office/infopath/2007/PartnerControls"/>
-    </CampaignTagsTaxHTField0>
-    <TPNamespace xmlns="4873beb7-5857-4685-be1f-d57550cc96cc" xsi:nil="true"/>
-    <LocOverallPreviewStatusLookup xmlns="4873beb7-5857-4685-be1f-d57550cc96cc" xsi:nil="true"/>
-    <TaxCatchAll xmlns="4873beb7-5857-4685-be1f-d57550cc96cc"/>
-    <IsSearchable xmlns="4873beb7-5857-4685-be1f-d57550cc96cc">false</IsSearchable>
-    <TemplateTemplateType xmlns="4873beb7-5857-4685-be1f-d57550cc96cc">Word Document Template</TemplateTemplateType>
-    <Markets xmlns="4873beb7-5857-4685-be1f-d57550cc96cc"/>
-    <IntlLangReview xmlns="4873beb7-5857-4685-be1f-d57550cc96cc" xsi:nil="true"/>
-    <UAProjectedTotalWords xmlns="4873beb7-5857-4685-be1f-d57550cc96cc" xsi:nil="true"/>
-    <OutputCachingOn xmlns="4873beb7-5857-4685-be1f-d57550cc96cc">false</OutputCachingOn>
-    <AverageRating xmlns="4873beb7-5857-4685-be1f-d57550cc96cc" xsi:nil="true"/>
-    <LocMarketGroupTiers2 xmlns="4873beb7-5857-4685-be1f-d57550cc96cc" xsi:nil="true"/>
-    <APAuthor xmlns="4873beb7-5857-4685-be1f-d57550cc96cc">
-      <UserInfo>
-        <DisplayName>REDMOND\v-namall</DisplayName>
-        <AccountId>978</AccountId>
-        <AccountType/>
-      </UserInfo>
-    </APAuthor>
-    <TPCommandLine xmlns="4873beb7-5857-4685-be1f-d57550cc96cc" xsi:nil="true"/>
-    <LocManualTestRequired xmlns="4873beb7-5857-4685-be1f-d57550cc96cc">false</LocManualTestRequired>
-    <TPAppVersion xmlns="4873beb7-5857-4685-be1f-d57550cc96cc" xsi:nil="true"/>
-    <EditorialStatus xmlns="4873beb7-5857-4685-be1f-d57550cc96cc">Complete</EditorialStatus>
-    <LocProcessedForMarketsLookup xmlns="4873beb7-5857-4685-be1f-d57550cc96cc" xsi:nil="true"/>
-    <LastModifiedDateTime xmlns="4873beb7-5857-4685-be1f-d57550cc96cc" xsi:nil="true"/>
-    <TPLaunchHelpLinkType xmlns="4873beb7-5857-4685-be1f-d57550cc96cc">Template</TPLaunchHelpLinkType>
-    <ScenarioTagsTaxHTField0 xmlns="4873beb7-5857-4685-be1f-d57550cc96cc">
-      <Terms xmlns="http://schemas.microsoft.com/office/infopath/2007/PartnerControls"/>
-    </ScenarioTagsTaxHTField0>
-    <OriginalRelease xmlns="4873beb7-5857-4685-be1f-d57550cc96cc">14</OriginalRelease>
-    <LocalizationTagsTaxHTField0 xmlns="4873beb7-5857-4685-be1f-d57550cc96cc">
-      <Terms xmlns="http://schemas.microsoft.com/office/infopath/2007/PartnerControls"/>
-    </LocalizationTagsTaxHTField0>
-    <Manager xmlns="4873beb7-5857-4685-be1f-d57550cc96cc" xsi:nil="true"/>
-    <UALocRecommendation xmlns="4873beb7-5857-4685-be1f-d57550cc96cc">Localize</UALocRecommendation>
-    <LocOverallHandbackStatusLookup xmlns="4873beb7-5857-4685-be1f-d57550cc96cc" xsi:nil="true"/>
-    <ArtSampleDocs xmlns="4873beb7-5857-4685-be1f-d57550cc96cc" xsi:nil="true"/>
-    <UACurrentWords xmlns="4873beb7-5857-4685-be1f-d57550cc96cc" xsi:nil="true"/>
-    <ShowIn xmlns="4873beb7-5857-4685-be1f-d57550cc96cc">Show everywhere</ShowIn>
-    <CSXHash xmlns="4873beb7-5857-4685-be1f-d57550cc96cc" xsi:nil="true"/>
-    <VoteCount xmlns="4873beb7-5857-4685-be1f-d57550cc96cc" xsi:nil="true"/>
-    <InternalTagsTaxHTField0 xmlns="4873beb7-5857-4685-be1f-d57550cc96cc">
-      <Terms xmlns="http://schemas.microsoft.com/office/infopath/2007/PartnerControls"/>
-    </InternalTagsTaxHTField0>
-    <UANotes xmlns="4873beb7-5857-4685-be1f-d57550cc96cc" xsi:nil="true"/>
-  </documentManagement>
-</p:properties>
+<file path=customXml/itemProps1.xml><?xml version="1.0" encoding="utf-8"?>
+<ds:datastoreItem xmlns:ds="http://schemas.openxmlformats.org/officeDocument/2006/customXml" ds:itemID="{AA3C0EAD-6529-4585-9E00-54D0371D6547}">
+  <ds:schemaRefs>
+    <ds:schemaRef ds:uri="http://schemas.openxmlformats.org/officeDocument/2006/bibliography"/>
+  </ds:schemaRefs>
+</ds:datastoreItem>
 </file>
 
-<file path=customXml/item3.xml><?xml version="1.0" encoding="utf-8"?>
-<b:Sources xmlns:b="http://schemas.openxmlformats.org/officeDocument/2006/bibliography" xmlns="http://schemas.openxmlformats.org/officeDocument/2006/bibliography" SelectedStyle="\APASixthEditionOfficeOnline.xsl" StyleName="APA" Version="6"/>
+<file path=customXml/itemProps2.xml><?xml version="1.0" encoding="utf-8"?>
+<ds:datastoreItem xmlns:ds="http://schemas.openxmlformats.org/officeDocument/2006/customXml" ds:itemID="{7FBDB1CC-CEFB-4E46-8174-1F0AA0D30B24}">
+  <ds:schemaRefs>
+    <ds:schemaRef ds:uri="http://schemas.microsoft.com/office/2006/metadata/properties"/>
+    <ds:schemaRef ds:uri="http://schemas.microsoft.com/office/infopath/2007/PartnerControls"/>
+    <ds:schemaRef ds:uri="4873beb7-5857-4685-be1f-d57550cc96cc"/>
+  </ds:schemaRefs>
+</ds:datastoreItem>
 </file>
 
-<file path=customXml/itemProps1.xml><?xml version="1.0" encoding="utf-8"?>
+<file path=customXml/itemProps3.xml><?xml version="1.0" encoding="utf-8"?>
 <ds:datastoreItem xmlns:ds="http://schemas.openxmlformats.org/officeDocument/2006/customXml" ds:itemID="{4B3A7E92-E05A-4924-9E8A-9F6659E5855B}">
   <ds:schemaRefs>
     <ds:schemaRef ds:uri="http://schemas.microsoft.com/office/2006/metadata/contentType"/>
@@ -31232,22 +31264,4 @@
     <ds:schemaRef ds:uri="http://schemas.microsoft.com/internal/obd"/>
   </ds:schemaRefs>
 </ds:datastoreItem>
-</file>
-
-<file path=customXml/itemProps2.xml><?xml version="1.0" encoding="utf-8"?>
-<ds:datastoreItem xmlns:ds="http://schemas.openxmlformats.org/officeDocument/2006/customXml" ds:itemID="{7FBDB1CC-CEFB-4E46-8174-1F0AA0D30B24}">
-  <ds:schemaRefs>
-    <ds:schemaRef ds:uri="http://schemas.microsoft.com/office/2006/metadata/properties"/>
-    <ds:schemaRef ds:uri="http://schemas.microsoft.com/office/infopath/2007/PartnerControls"/>
-    <ds:schemaRef ds:uri="4873beb7-5857-4685-be1f-d57550cc96cc"/>
-  </ds:schemaRefs>
-</ds:datastoreItem>
-</file>
-
-<file path=customXml/itemProps3.xml><?xml version="1.0" encoding="utf-8"?>
-<ds:datastoreItem xmlns:ds="http://schemas.openxmlformats.org/officeDocument/2006/customXml" ds:itemID="{AA3C0EAD-6529-4585-9E00-54D0371D6547}">
-  <ds:schemaRefs>
-    <ds:schemaRef ds:uri="http://schemas.openxmlformats.org/officeDocument/2006/bibliography"/>
-  </ds:schemaRefs>
-</ds:datastoreItem>
 </file>
</xml_diff>